<commit_message>
updated ppt with info from word doc
updated ppt with info from word doc
</commit_message>
<xml_diff>
--- a/MV4025 Lab5-v3/LabWriteUpScutt.Fetterolf.docx
+++ b/MV4025 Lab5-v3/LabWriteUpScutt.Fetterolf.docx
@@ -43,19 +43,7 @@
     </w:p>
     <w:p>
       <w:r>
-        <w:t>We started off by running several iterations of the starter code. As expected, the results were poor, yielding a r</w:t>
-      </w:r>
-      <w:r>
-        <w:t xml:space="preserve">unning avg reward </w:t>
-      </w:r>
-      <w:r>
-        <w:t xml:space="preserve">of </w:t>
-      </w:r>
-      <w:r>
-        <w:t>0.0189</w:t>
-      </w:r>
-      <w:r>
-        <w:t xml:space="preserve">. </w:t>
+        <w:t xml:space="preserve">We started off by running several iterations of the starter code. As expected, the results were poor, yielding a running avg reward of 0.0189. </w:t>
       </w:r>
     </w:p>
     <w:p>
@@ -124,7 +112,15 @@
         <w:pStyle w:val="ListParagraph"/>
       </w:pPr>
       <w:r>
-        <w:t>Num hidden layers  = 80</w:t>
+        <w:t xml:space="preserve">Num hidden </w:t>
+      </w:r>
+      <w:proofErr w:type="gramStart"/>
+      <w:r>
+        <w:t>layers  =</w:t>
+      </w:r>
+      <w:proofErr w:type="gramEnd"/>
+      <w:r>
+        <w:t xml:space="preserve"> 80</w:t>
       </w:r>
     </w:p>
     <w:p>
@@ -228,10 +224,18 @@
         <w:t xml:space="preserve"> minus </w:t>
       </w:r>
       <w:r>
-        <w:t xml:space="preserve">losses and </w:t>
-      </w:r>
-      <w:r>
-        <w:t>also a reward for distance from a friendly entity.  We set up our code in such a way that the kills-loses factor was more effective than the distance from a friendly entity.</w:t>
+        <w:t xml:space="preserve">losses </w:t>
+      </w:r>
+      <w:proofErr w:type="gramStart"/>
+      <w:r>
+        <w:t xml:space="preserve">and </w:t>
+      </w:r>
+      <w:r>
+        <w:t>also</w:t>
+      </w:r>
+      <w:proofErr w:type="gramEnd"/>
+      <w:r>
+        <w:t xml:space="preserve"> a reward for distance from a friendly entity.  We set up our code in such a way that the kills-loses factor was more effective than the distance from a friendly entity.</w:t>
       </w:r>
     </w:p>
     <w:p>
@@ -296,80 +300,84 @@
       <w:r>
         <w:t xml:space="preserve">not </w:t>
       </w:r>
+      <w:r>
+        <w:t>guaranteed</w:t>
+      </w:r>
+      <w:r>
+        <w:t xml:space="preserve"> to increase </w:t>
+      </w:r>
+      <w:r>
+        <w:t>effectiveness</w:t>
+      </w:r>
+      <w:r>
+        <w:t xml:space="preserve"> nor is it </w:t>
+      </w:r>
+      <w:r>
+        <w:t xml:space="preserve">something that always makes sense tactically, </w:t>
+      </w:r>
+      <w:r>
+        <w:t xml:space="preserve">the fact that the terrain is not varied in this simulation (it is </w:t>
+      </w:r>
+      <w:proofErr w:type="gramStart"/>
+      <w:r>
+        <w:t>actually flat</w:t>
+      </w:r>
+      <w:proofErr w:type="gramEnd"/>
+      <w:r>
+        <w:t xml:space="preserve"> in this case)</w:t>
+      </w:r>
+      <w:r>
+        <w:t xml:space="preserve"> should yield positive results. </w:t>
+      </w:r>
+    </w:p>
+    <w:p>
+      <w:r>
+        <w:t xml:space="preserve">Current Run </w:t>
+      </w:r>
+      <w:r>
+        <w:t>Params:</w:t>
+      </w:r>
+    </w:p>
+    <w:p>
+      <w:pPr>
+        <w:pStyle w:val="ListParagraph"/>
+      </w:pPr>
+      <w:r>
+        <w:t>Run time/training duration = 48000</w:t>
+      </w:r>
+    </w:p>
+    <w:p>
+      <w:pPr>
+        <w:pStyle w:val="ListParagraph"/>
+      </w:pPr>
+      <w:r>
+        <w:t>Discount factor = .99</w:t>
+      </w:r>
+    </w:p>
+    <w:p>
+      <w:pPr>
+        <w:pStyle w:val="ListParagraph"/>
+      </w:pPr>
+      <w:r>
+        <w:t xml:space="preserve">Hidden layer type = </w:t>
+      </w:r>
       <w:proofErr w:type="spellStart"/>
       <w:r>
-        <w:t>garunteed</w:t>
+        <w:t>relu</w:t>
       </w:r>
       <w:proofErr w:type="spellEnd"/>
-      <w:r>
-        <w:t xml:space="preserve"> to increase </w:t>
-      </w:r>
-      <w:proofErr w:type="spellStart"/>
-      <w:r>
-        <w:t>effectiness</w:t>
-      </w:r>
-      <w:proofErr w:type="spellEnd"/>
-      <w:r>
-        <w:t xml:space="preserve"> nor is it </w:t>
-      </w:r>
-      <w:r>
-        <w:t xml:space="preserve">something that always makes sense tactically, </w:t>
-      </w:r>
-      <w:r>
-        <w:t>the fact that the terrain is not varied in this simulation (it is actually flat in this case)</w:t>
-      </w:r>
-      <w:r>
-        <w:t xml:space="preserve"> should yield positive results. </w:t>
+    </w:p>
+    <w:p>
+      <w:pPr>
+        <w:pStyle w:val="ListParagraph"/>
+      </w:pPr>
+      <w:r>
+        <w:t>Test duration = 100</w:t>
       </w:r>
       <w:bookmarkStart w:id="0" w:name="_GoBack"/>
       <w:bookmarkEnd w:id="0"/>
     </w:p>
     <w:p>
-      <w:r>
-        <w:t xml:space="preserve">Current Run </w:t>
-      </w:r>
-      <w:r>
-        <w:t>Params:</w:t>
-      </w:r>
-    </w:p>
-    <w:p>
-      <w:pPr>
-        <w:pStyle w:val="ListParagraph"/>
-      </w:pPr>
-      <w:r>
-        <w:t>Run time/training duration = 48000</w:t>
-      </w:r>
-    </w:p>
-    <w:p>
-      <w:pPr>
-        <w:pStyle w:val="ListParagraph"/>
-      </w:pPr>
-      <w:r>
-        <w:t>Discount factor = .99</w:t>
-      </w:r>
-    </w:p>
-    <w:p>
-      <w:pPr>
-        <w:pStyle w:val="ListParagraph"/>
-      </w:pPr>
-      <w:r>
-        <w:t xml:space="preserve">Hidden layer type = </w:t>
-      </w:r>
-      <w:proofErr w:type="spellStart"/>
-      <w:r>
-        <w:t>relu</w:t>
-      </w:r>
-      <w:proofErr w:type="spellEnd"/>
-    </w:p>
-    <w:p>
-      <w:pPr>
-        <w:pStyle w:val="ListParagraph"/>
-      </w:pPr>
-      <w:r>
-        <w:t>Test duration = 100</w:t>
-      </w:r>
-    </w:p>
-    <w:p>
       <w:pPr>
         <w:pStyle w:val="ListParagraph"/>
       </w:pPr>
@@ -399,7 +407,15 @@
         <w:pStyle w:val="ListParagraph"/>
       </w:pPr>
       <w:r>
-        <w:t>Num hidden layers  = 80</w:t>
+        <w:t xml:space="preserve">Num hidden </w:t>
+      </w:r>
+      <w:proofErr w:type="gramStart"/>
+      <w:r>
+        <w:t>layers  =</w:t>
+      </w:r>
+      <w:proofErr w:type="gramEnd"/>
+      <w:r>
+        <w:t xml:space="preserve"> 80</w:t>
       </w:r>
     </w:p>
     <w:p>
@@ -415,10 +431,7 @@
         <w:pStyle w:val="ListParagraph"/>
       </w:pPr>
       <w:r>
-        <w:t xml:space="preserve">Loss factor = </w:t>
-      </w:r>
-      <w:r>
-        <w:t>1.1</w:t>
+        <w:t>Loss factor = 1.1</w:t>
       </w:r>
     </w:p>
     <w:p/>
@@ -680,6 +693,7 @@
     <w:lsdException w:name="HTML Sample" w:semiHidden="1" w:unhideWhenUsed="1"/>
     <w:lsdException w:name="HTML Typewriter" w:semiHidden="1" w:unhideWhenUsed="1"/>
     <w:lsdException w:name="HTML Variable" w:semiHidden="1" w:unhideWhenUsed="1"/>
+    <w:lsdException w:name="Normal Table" w:semiHidden="1" w:unhideWhenUsed="1"/>
     <w:lsdException w:name="annotation subject" w:semiHidden="1" w:unhideWhenUsed="1"/>
     <w:lsdException w:name="No List" w:semiHidden="1" w:unhideWhenUsed="1"/>
     <w:lsdException w:name="Outline List 1" w:semiHidden="1" w:unhideWhenUsed="1"/>
@@ -726,8 +740,10 @@
     <w:lsdException w:name="Table Subtle 2" w:semiHidden="1" w:unhideWhenUsed="1"/>
     <w:lsdException w:name="Table Web 1" w:semiHidden="1" w:unhideWhenUsed="1"/>
     <w:lsdException w:name="Table Web 2" w:semiHidden="1" w:unhideWhenUsed="1"/>
+    <w:lsdException w:name="Table Web 3" w:semiHidden="1" w:unhideWhenUsed="1"/>
     <w:lsdException w:name="Balloon Text" w:semiHidden="1" w:unhideWhenUsed="1"/>
     <w:lsdException w:name="Table Grid" w:uiPriority="39"/>
+    <w:lsdException w:name="Table Theme" w:semiHidden="1" w:unhideWhenUsed="1"/>
     <w:lsdException w:name="Placeholder Text" w:semiHidden="1"/>
     <w:lsdException w:name="No Spacing" w:uiPriority="1" w:qFormat="1"/>
     <w:lsdException w:name="Light Shading" w:uiPriority="60"/>

</xml_diff>

<commit_message>
updated word and ppt
</commit_message>
<xml_diff>
--- a/MV4025 Lab5-v3/LabWriteUpScutt.Fetterolf.docx
+++ b/MV4025 Lab5-v3/LabWriteUpScutt.Fetterolf.docx
@@ -112,15 +112,7 @@
         <w:pStyle w:val="ListParagraph"/>
       </w:pPr>
       <w:r>
-        <w:t xml:space="preserve">Num hidden </w:t>
-      </w:r>
-      <w:proofErr w:type="gramStart"/>
-      <w:r>
-        <w:t>layers  =</w:t>
-      </w:r>
-      <w:proofErr w:type="gramEnd"/>
-      <w:r>
-        <w:t xml:space="preserve"> 80</w:t>
+        <w:t>Num hidden layers  = 80</w:t>
       </w:r>
     </w:p>
     <w:p>
@@ -194,11 +186,9 @@
       <w:r>
         <w:t xml:space="preserve"> </w:t>
       </w:r>
-      <w:proofErr w:type="spellStart"/>
       <w:r>
         <w:t>RewardDistToTarget</w:t>
       </w:r>
-      <w:proofErr w:type="spellEnd"/>
       <w:r>
         <w:t xml:space="preserve"> </w:t>
       </w:r>
@@ -224,23 +214,10 @@
         <w:t xml:space="preserve"> minus </w:t>
       </w:r>
       <w:r>
-        <w:t xml:space="preserve">losses </w:t>
-      </w:r>
-      <w:proofErr w:type="gramStart"/>
-      <w:r>
-        <w:t xml:space="preserve">and </w:t>
-      </w:r>
-      <w:r>
-        <w:t>also</w:t>
-      </w:r>
-      <w:proofErr w:type="gramEnd"/>
-      <w:r>
-        <w:t xml:space="preserve"> a reward for distance from a friendly entity.  We set up our code in such a way that the kills-loses factor was more effective than the distance from a friendly entity.</w:t>
-      </w:r>
-    </w:p>
-    <w:p>
-      <w:r>
-        <w:t xml:space="preserve">@ Thomas put screen shot here. </w:t>
+        <w:t xml:space="preserve">losses and </w:t>
+      </w:r>
+      <w:r>
+        <w:t>also a reward for distance from a friendly entity.  We set up our code in such a way that the kills-loses factor was more effective than the distance from a friendly entity.</w:t>
       </w:r>
     </w:p>
     <w:p>
@@ -316,15 +293,7 @@
         <w:t xml:space="preserve">something that always makes sense tactically, </w:t>
       </w:r>
       <w:r>
-        <w:t xml:space="preserve">the fact that the terrain is not varied in this simulation (it is </w:t>
-      </w:r>
-      <w:proofErr w:type="gramStart"/>
-      <w:r>
-        <w:t>actually flat</w:t>
-      </w:r>
-      <w:proofErr w:type="gramEnd"/>
-      <w:r>
-        <w:t xml:space="preserve"> in this case)</w:t>
+        <w:t>the fact that the terrain is not varied in this simulation (it is actually flat in this case)</w:t>
       </w:r>
       <w:r>
         <w:t xml:space="preserve"> should yield positive results. </w:t>
@@ -332,7 +301,10 @@
     </w:p>
     <w:p>
       <w:r>
-        <w:t xml:space="preserve">Current Run </w:t>
+        <w:t>Next Iteration</w:t>
+      </w:r>
+      <w:r>
+        <w:t xml:space="preserve"> </w:t>
       </w:r>
       <w:r>
         <w:t>Params:</w:t>
@@ -359,13 +331,168 @@
         <w:pStyle w:val="ListParagraph"/>
       </w:pPr>
       <w:r>
+        <w:t>Hidden layer type = relu</w:t>
+      </w:r>
+    </w:p>
+    <w:p>
+      <w:pPr>
+        <w:pStyle w:val="ListParagraph"/>
+      </w:pPr>
+      <w:r>
+        <w:t>Test duration = 100</w:t>
+      </w:r>
+    </w:p>
+    <w:p>
+      <w:pPr>
+        <w:pStyle w:val="ListParagraph"/>
+      </w:pPr>
+      <w:r>
+        <w:t>Learning rate = .05</w:t>
+      </w:r>
+    </w:p>
+    <w:p>
+      <w:pPr>
+        <w:pStyle w:val="ListParagraph"/>
+      </w:pPr>
+      <w:r>
+        <w:t>Reward timeout = 20</w:t>
+      </w:r>
+    </w:p>
+    <w:p>
+      <w:pPr>
+        <w:pStyle w:val="ListParagraph"/>
+      </w:pPr>
+      <w:r>
+        <w:t>Seed = 557935545</w:t>
+      </w:r>
+    </w:p>
+    <w:p>
+      <w:pPr>
+        <w:pStyle w:val="ListParagraph"/>
+      </w:pPr>
+      <w:r>
+        <w:t>Num hidden layers  = 80</w:t>
+      </w:r>
+    </w:p>
+    <w:p>
+      <w:pPr>
+        <w:pStyle w:val="ListParagraph"/>
+      </w:pPr>
+      <w:r>
+        <w:lastRenderedPageBreak/>
+        <w:t>Respawn with = 15</w:t>
+      </w:r>
+    </w:p>
+    <w:p>
+      <w:pPr>
+        <w:pStyle w:val="ListParagraph"/>
+      </w:pPr>
+      <w:r>
+        <w:t>Loss factor = 1.1</w:t>
+      </w:r>
+    </w:p>
+    <w:p>
+      <w:r>
+        <w:t xml:space="preserve">We had some major issues when trying to implement Relu as </w:t>
+      </w:r>
+      <w:r>
+        <w:t>our</w:t>
+      </w:r>
+      <w:r>
+        <w:t xml:space="preserve"> hidden layer type. For some reason, Relu </w:t>
+      </w:r>
+      <w:r>
+        <w:t xml:space="preserve">produced various index out of </w:t>
+      </w:r>
+      <w:r>
+        <w:t>range</w:t>
+      </w:r>
+      <w:r>
+        <w:t xml:space="preserve"> excep</w:t>
+      </w:r>
+      <w:r>
+        <w:t xml:space="preserve">tions.  This is something we attempted to troubleshoot further, but ultimately ended up abandoning Relu </w:t>
+      </w:r>
+      <w:r>
+        <w:t xml:space="preserve">for tanh because </w:t>
+      </w:r>
+      <w:r>
+        <w:t>it was a proven algorithm</w:t>
+      </w:r>
+      <w:r>
+        <w:t>.</w:t>
+      </w:r>
+      <w:r>
+        <w:t xml:space="preserve">  </w:t>
+      </w:r>
+      <w:r>
+        <w:t>After making this adjustment we continued our testing.</w:t>
+      </w:r>
+      <w:r>
+        <w:t xml:space="preserve"> </w:t>
+      </w:r>
+    </w:p>
+    <w:p>
+      <w:pPr>
+        <w:rPr>
+          <w:b/>
+          <w:bCs/>
+        </w:rPr>
+      </w:pPr>
+      <w:r>
+        <w:rPr>
+          <w:b/>
+          <w:bCs/>
+        </w:rPr>
+        <w:t>Best Results:</w:t>
+      </w:r>
+    </w:p>
+    <w:p>
+      <w:r>
+        <w:t xml:space="preserve">We implemented the </w:t>
+      </w:r>
+      <w:r>
+        <w:t xml:space="preserve">RewardCloseToTarget() method into our reward function.  When viewing previous iterations without it, we noticed entities </w:t>
+      </w:r>
+      <w:r>
+        <w:t xml:space="preserve">straying away from the target.  By implementing a reward for distance from target, the idea was that </w:t>
+      </w:r>
+      <w:r>
+        <w:t xml:space="preserve">this would prevent straying away from the target. We conducted multiple iterations with RewardCloseToTarget() implemented.  Our best </w:t>
+      </w:r>
+      <w:r>
+        <w:t>results came from the following parameters:</w:t>
+      </w:r>
+    </w:p>
+    <w:p>
+      <w:pPr>
+        <w:pStyle w:val="ListParagraph"/>
+      </w:pPr>
+      <w:r>
+        <w:t xml:space="preserve">Run time/training duration = </w:t>
+      </w:r>
+      <w:r>
+        <w:t>24000</w:t>
+      </w:r>
+    </w:p>
+    <w:p>
+      <w:pPr>
+        <w:pStyle w:val="ListParagraph"/>
+      </w:pPr>
+      <w:r>
+        <w:t>Discount factor = .99</w:t>
+      </w:r>
+    </w:p>
+    <w:p>
+      <w:pPr>
+        <w:pStyle w:val="ListParagraph"/>
+      </w:pPr>
+      <w:r>
         <w:t xml:space="preserve">Hidden layer type = </w:t>
       </w:r>
-      <w:proofErr w:type="spellStart"/>
-      <w:r>
-        <w:t>relu</w:t>
-      </w:r>
-      <w:proofErr w:type="spellEnd"/>
+      <w:r>
+        <w:t>tanh</w:t>
+      </w:r>
     </w:p>
     <w:p>
       <w:pPr>
@@ -373,69 +500,164 @@
       </w:pPr>
       <w:r>
         <w:t>Test duration = 100</w:t>
+      </w:r>
+    </w:p>
+    <w:p>
+      <w:pPr>
+        <w:pStyle w:val="ListParagraph"/>
+      </w:pPr>
+      <w:r>
+        <w:t>Learning rate = .0</w:t>
+      </w:r>
+      <w:r>
+        <w:t>3</w:t>
+      </w:r>
+    </w:p>
+    <w:p>
+      <w:pPr>
+        <w:pStyle w:val="ListParagraph"/>
+      </w:pPr>
+      <w:r>
+        <w:t xml:space="preserve">Reward timeout = </w:t>
+      </w:r>
+      <w:r>
+        <w:t>40</w:t>
+      </w:r>
+    </w:p>
+    <w:p>
+      <w:pPr>
+        <w:pStyle w:val="ListParagraph"/>
+      </w:pPr>
+      <w:r>
+        <w:t xml:space="preserve">Seed = </w:t>
+      </w:r>
+      <w:r>
+        <w:t>38072947</w:t>
+      </w:r>
+    </w:p>
+    <w:p>
+      <w:pPr>
+        <w:pStyle w:val="ListParagraph"/>
+      </w:pPr>
+      <w:r>
+        <w:t xml:space="preserve">Num hidden layers  = </w:t>
+      </w:r>
+      <w:r>
+        <w:t>60</w:t>
+      </w:r>
+    </w:p>
+    <w:p>
+      <w:pPr>
+        <w:pStyle w:val="ListParagraph"/>
+      </w:pPr>
+      <w:r>
+        <w:t>Respawn with = 15</w:t>
+      </w:r>
+    </w:p>
+    <w:p>
+      <w:pPr>
+        <w:pStyle w:val="ListParagraph"/>
+      </w:pPr>
+      <w:r>
+        <w:t xml:space="preserve">Loss factor = </w:t>
+      </w:r>
+      <w:r>
+        <w:t>.8</w:t>
+      </w:r>
+    </w:p>
+    <w:p>
+      <w:r>
+        <w:t xml:space="preserve">The parameters above yielded a running average reward rate of </w:t>
+      </w:r>
+      <w:r>
+        <w:t>.003</w:t>
+      </w:r>
+      <w:r>
+        <w:t>6</w:t>
+      </w:r>
+      <w:r>
+        <w:t xml:space="preserve">. </w:t>
+      </w:r>
+      <w:r>
+        <w:t xml:space="preserve"> </w:t>
+      </w:r>
+      <w:r>
+        <w:t xml:space="preserve">While more testing might yield higher results, we feel that this is a decent increase in the reward rate from the starter code.  When viewing the simulation from a top down view, the friendly entities appear to work effectively when projecting fires on the target.  </w:t>
+      </w:r>
+    </w:p>
+    <w:p>
+      <w:r>
+        <w:rPr>
+          <w:b/>
+          <w:bCs/>
+        </w:rPr>
+        <w:t>Conclusions</w:t>
+      </w:r>
+      <w:r>
+        <w:t>:</w:t>
+      </w:r>
+    </w:p>
+    <w:p>
+      <w:r>
+        <w:t xml:space="preserve">We found this project to be extremely difficult </w:t>
+      </w:r>
+      <w:r>
+        <w:t>due to</w:t>
+      </w:r>
+      <w:r>
+        <w:t xml:space="preserve"> sheer amount of parameters that need to be modified to yiel</w:t>
+      </w:r>
+      <w:r>
+        <w:t xml:space="preserve">d </w:t>
+      </w:r>
+      <w:r>
+        <w:t xml:space="preserve">meaningful results.  Much like our Introduction to </w:t>
+      </w:r>
+      <w:r>
+        <w:t>a</w:t>
+      </w:r>
+      <w:r>
+        <w:t>rtificial</w:t>
+      </w:r>
+      <w:r>
+        <w:t xml:space="preserve"> </w:t>
+      </w:r>
+      <w:r>
+        <w:t>i</w:t>
+      </w:r>
+      <w:r>
+        <w:t>ntelligence</w:t>
+      </w:r>
+      <w:r>
+        <w:t xml:space="preserve"> (AI)</w:t>
       </w:r>
       <w:bookmarkStart w:id="0" w:name="_GoBack"/>
       <w:bookmarkEnd w:id="0"/>
-    </w:p>
-    <w:p>
-      <w:pPr>
-        <w:pStyle w:val="ListParagraph"/>
-      </w:pPr>
-      <w:r>
-        <w:t>Learning rate = .05</w:t>
-      </w:r>
-    </w:p>
-    <w:p>
-      <w:pPr>
-        <w:pStyle w:val="ListParagraph"/>
-      </w:pPr>
-      <w:r>
-        <w:t>Reward timeout = 20</w:t>
-      </w:r>
-    </w:p>
-    <w:p>
-      <w:pPr>
-        <w:pStyle w:val="ListParagraph"/>
-      </w:pPr>
-      <w:r>
-        <w:lastRenderedPageBreak/>
-        <w:t>Seed = 557935545</w:t>
-      </w:r>
-    </w:p>
-    <w:p>
-      <w:pPr>
-        <w:pStyle w:val="ListParagraph"/>
-      </w:pPr>
-      <w:r>
-        <w:t xml:space="preserve">Num hidden </w:t>
-      </w:r>
-      <w:proofErr w:type="gramStart"/>
-      <w:r>
-        <w:t>layers  =</w:t>
-      </w:r>
-      <w:proofErr w:type="gramEnd"/>
-      <w:r>
-        <w:t xml:space="preserve"> 80</w:t>
-      </w:r>
-    </w:p>
-    <w:p>
-      <w:pPr>
-        <w:pStyle w:val="ListParagraph"/>
-      </w:pPr>
-      <w:r>
-        <w:t>Respawn with = 15</w:t>
-      </w:r>
-    </w:p>
-    <w:p>
-      <w:pPr>
-        <w:pStyle w:val="ListParagraph"/>
-      </w:pPr>
-      <w:r>
-        <w:t>Loss factor = 1.1</w:t>
-      </w:r>
-    </w:p>
-    <w:p/>
-    <w:p/>
+      <w:r>
+        <w:t xml:space="preserve"> class projects, finding a starting point was the most difficult</w:t>
+      </w:r>
+      <w:r>
+        <w:t>.  The ability to bash and test multiple parameters at one times was very useful, however very computationally expensive</w:t>
+      </w:r>
+      <w:r>
+        <w:t xml:space="preserve"> and sometimes unreliable.</w:t>
+      </w:r>
+      <w:r>
+        <w:t xml:space="preserve">  </w:t>
+      </w:r>
+      <w:r>
+        <w:t xml:space="preserve">While we did face some adversity in this project, we felt that we </w:t>
+      </w:r>
+      <w:r>
+        <w:t xml:space="preserve">were able to takeaway some valuable insights about the use of the Unity3d game engine, as well as the </w:t>
+      </w:r>
+      <w:r>
+        <w:t xml:space="preserve">AI process. </w:t>
+      </w:r>
+      <w:r>
+        <w:t xml:space="preserve"> </w:t>
+      </w:r>
+    </w:p>
     <w:p/>
     <w:p/>
     <w:p/>

</xml_diff>